<commit_message>
Documentation of Brute Force vulnerability
</commit_message>
<xml_diff>
--- a/Vulnerability Report DVWA.docx
+++ b/Vulnerability Report DVWA.docx
@@ -627,38 +627,17 @@
             <w:rPr>
               <w:b/>
               <w:color w:val="000000"/>
+              <w:lang w:val="en-US"/>
             </w:rPr>
           </w:pPr>
           <w:r>
             <w:fldChar w:fldCharType="begin"/>
           </w:r>
           <w:r>
+            <w:rPr>
+              <w:lang w:val="en-US"/>
+            </w:rPr>
             <w:instrText xml:space="preserve"> TOC \h \u \z \t "Heading 1,1,Heading 2,2,Heading 3,3,Heading 4,4,Heading 5,5,Heading 6,6,"</w:instrText>
-          </w:r>
-          <w:r>
-            <w:fldChar w:fldCharType="separate"/>
-          </w:r>
-          <w:hyperlink w:anchor="_6oipf2sr4oka">
-            <w:r>
-              <w:rPr>
-                <w:b/>
-                <w:color w:val="000000"/>
-              </w:rPr>
-              <w:t>1. Brute force</w:t>
-            </w:r>
-            <w:r>
-              <w:rPr>
-                <w:b/>
-                <w:color w:val="000000"/>
-              </w:rPr>
-              <w:tab/>
-            </w:r>
-          </w:hyperlink>
-          <w:r>
-            <w:fldChar w:fldCharType="begin"/>
-          </w:r>
-          <w:r>
-            <w:instrText xml:space="preserve"> PAGEREF _6oipf2sr4oka \h </w:instrText>
           </w:r>
           <w:r>
             <w:fldChar w:fldCharType="separate"/>
@@ -666,434 +645,11 @@
           <w:r>
             <w:rPr>
               <w:b/>
+              <w:bCs/>
+              <w:noProof/>
+              <w:lang w:val="en-US"/>
             </w:rPr>
-            <w:t>2</w:t>
-          </w:r>
-          <w:r>
-            <w:fldChar w:fldCharType="end"/>
-          </w:r>
-        </w:p>
-        <w:p>
-          <w:pPr>
-            <w:widowControl w:val="0"/>
-            <w:tabs>
-              <w:tab w:val="right" w:pos="9025"/>
-            </w:tabs>
-            <w:spacing w:before="60" w:line="240" w:lineRule="auto"/>
-            <w:rPr>
-              <w:b/>
-              <w:color w:val="000000"/>
-            </w:rPr>
-          </w:pPr>
-          <w:hyperlink w:anchor="_vy1ni9ft4bz4">
-            <w:r>
-              <w:rPr>
-                <w:b/>
-                <w:color w:val="000000"/>
-              </w:rPr>
-              <w:t>2. Cross-Site Request Forgery</w:t>
-            </w:r>
-            <w:r>
-              <w:rPr>
-                <w:b/>
-                <w:color w:val="000000"/>
-              </w:rPr>
-              <w:tab/>
-            </w:r>
-          </w:hyperlink>
-          <w:r>
-            <w:fldChar w:fldCharType="begin"/>
-          </w:r>
-          <w:r>
-            <w:instrText xml:space="preserve"> PAGEREF _vy1ni9ft4bz4 \h </w:instrText>
-          </w:r>
-          <w:r>
-            <w:fldChar w:fldCharType="separate"/>
-          </w:r>
-          <w:r>
-            <w:rPr>
-              <w:b/>
-            </w:rPr>
-            <w:t>6</w:t>
-          </w:r>
-          <w:r>
-            <w:fldChar w:fldCharType="end"/>
-          </w:r>
-        </w:p>
-        <w:p>
-          <w:pPr>
-            <w:widowControl w:val="0"/>
-            <w:tabs>
-              <w:tab w:val="right" w:pos="9025"/>
-            </w:tabs>
-            <w:spacing w:before="60" w:line="240" w:lineRule="auto"/>
-            <w:rPr>
-              <w:b/>
-              <w:color w:val="000000"/>
-            </w:rPr>
-          </w:pPr>
-          <w:hyperlink w:anchor="_4j1d21h2k9j">
-            <w:r>
-              <w:rPr>
-                <w:b/>
-                <w:color w:val="000000"/>
-              </w:rPr>
-              <w:t>3. Cross-Site-Scripting</w:t>
-            </w:r>
-            <w:r>
-              <w:rPr>
-                <w:b/>
-                <w:color w:val="000000"/>
-              </w:rPr>
-              <w:tab/>
-            </w:r>
-          </w:hyperlink>
-          <w:r>
-            <w:fldChar w:fldCharType="begin"/>
-          </w:r>
-          <w:r>
-            <w:instrText xml:space="preserve"> PAGEREF _4j1d21h2k9j \h </w:instrText>
-          </w:r>
-          <w:r>
-            <w:fldChar w:fldCharType="separate"/>
-          </w:r>
-          <w:r>
-            <w:rPr>
-              <w:b/>
-            </w:rPr>
-            <w:t>9</w:t>
-          </w:r>
-          <w:r>
-            <w:fldChar w:fldCharType="end"/>
-          </w:r>
-        </w:p>
-        <w:p>
-          <w:pPr>
-            <w:widowControl w:val="0"/>
-            <w:tabs>
-              <w:tab w:val="right" w:pos="9025"/>
-            </w:tabs>
-            <w:spacing w:before="60" w:line="240" w:lineRule="auto"/>
-            <w:rPr>
-              <w:b/>
-              <w:color w:val="000000"/>
-            </w:rPr>
-          </w:pPr>
-          <w:hyperlink w:anchor="_3rym6hfwh1ph">
-            <w:r>
-              <w:rPr>
-                <w:b/>
-                <w:color w:val="000000"/>
-              </w:rPr>
-              <w:t>4. SQL Injection</w:t>
-            </w:r>
-            <w:r>
-              <w:rPr>
-                <w:b/>
-                <w:color w:val="000000"/>
-              </w:rPr>
-              <w:tab/>
-            </w:r>
-          </w:hyperlink>
-          <w:r>
-            <w:fldChar w:fldCharType="begin"/>
-          </w:r>
-          <w:r>
-            <w:instrText xml:space="preserve"> PAGEREF _3rym6hfwh1ph \h </w:instrText>
-          </w:r>
-          <w:r>
-            <w:fldChar w:fldCharType="separate"/>
-          </w:r>
-          <w:r>
-            <w:rPr>
-              <w:b/>
-            </w:rPr>
-            <w:t>13</w:t>
-          </w:r>
-          <w:r>
-            <w:fldChar w:fldCharType="end"/>
-          </w:r>
-        </w:p>
-        <w:p>
-          <w:pPr>
-            <w:widowControl w:val="0"/>
-            <w:tabs>
-              <w:tab w:val="right" w:pos="9025"/>
-            </w:tabs>
-            <w:spacing w:before="60" w:line="240" w:lineRule="auto"/>
-            <w:rPr>
-              <w:b/>
-              <w:color w:val="000000"/>
-            </w:rPr>
-          </w:pPr>
-          <w:hyperlink w:anchor="_vi5qc7c6nqzb">
-            <w:r>
-              <w:rPr>
-                <w:b/>
-                <w:color w:val="000000"/>
-              </w:rPr>
-              <w:t>5. Podatności File Inclusion</w:t>
-            </w:r>
-            <w:r>
-              <w:rPr>
-                <w:b/>
-                <w:color w:val="000000"/>
-              </w:rPr>
-              <w:tab/>
-            </w:r>
-          </w:hyperlink>
-          <w:r>
-            <w:fldChar w:fldCharType="begin"/>
-          </w:r>
-          <w:r>
-            <w:instrText xml:space="preserve"> PAGEREF _vi5qc7c6nqzb \h </w:instrText>
-          </w:r>
-          <w:r>
-            <w:fldChar w:fldCharType="separate"/>
-          </w:r>
-          <w:r>
-            <w:rPr>
-              <w:b/>
-            </w:rPr>
-            <w:t>17</w:t>
-          </w:r>
-          <w:r>
-            <w:fldChar w:fldCharType="end"/>
-          </w:r>
-        </w:p>
-        <w:p>
-          <w:pPr>
-            <w:widowControl w:val="0"/>
-            <w:tabs>
-              <w:tab w:val="right" w:pos="9025"/>
-            </w:tabs>
-            <w:spacing w:before="60" w:line="240" w:lineRule="auto"/>
-            <w:rPr>
-              <w:b/>
-              <w:color w:val="000000"/>
-            </w:rPr>
-          </w:pPr>
-          <w:hyperlink w:anchor="_slnsgvejy03v">
-            <w:r>
-              <w:rPr>
-                <w:b/>
-                <w:color w:val="000000"/>
-              </w:rPr>
-              <w:t>6. Command injection</w:t>
-            </w:r>
-            <w:r>
-              <w:rPr>
-                <w:b/>
-                <w:color w:val="000000"/>
-              </w:rPr>
-              <w:tab/>
-            </w:r>
-          </w:hyperlink>
-          <w:r>
-            <w:fldChar w:fldCharType="begin"/>
-          </w:r>
-          <w:r>
-            <w:instrText xml:space="preserve"> PAGEREF _slnsgvejy03v \h </w:instrText>
-          </w:r>
-          <w:r>
-            <w:fldChar w:fldCharType="separate"/>
-          </w:r>
-          <w:r>
-            <w:rPr>
-              <w:b/>
-            </w:rPr>
-            <w:t>20</w:t>
-          </w:r>
-          <w:r>
-            <w:fldChar w:fldCharType="end"/>
-          </w:r>
-        </w:p>
-        <w:p>
-          <w:pPr>
-            <w:widowControl w:val="0"/>
-            <w:tabs>
-              <w:tab w:val="right" w:pos="9025"/>
-            </w:tabs>
-            <w:spacing w:before="60" w:line="240" w:lineRule="auto"/>
-            <w:rPr>
-              <w:b/>
-              <w:color w:val="000000"/>
-            </w:rPr>
-          </w:pPr>
-          <w:hyperlink w:anchor="_doq0rq4z8jxd">
-            <w:r>
-              <w:rPr>
-                <w:b/>
-                <w:color w:val="000000"/>
-              </w:rPr>
-              <w:t>7. File Upload</w:t>
-            </w:r>
-            <w:r>
-              <w:rPr>
-                <w:b/>
-                <w:color w:val="000000"/>
-              </w:rPr>
-              <w:tab/>
-            </w:r>
-          </w:hyperlink>
-          <w:r>
-            <w:fldChar w:fldCharType="begin"/>
-          </w:r>
-          <w:r>
-            <w:instrText xml:space="preserve"> PAGEREF _doq0rq4z8jxd \h </w:instrText>
-          </w:r>
-          <w:r>
-            <w:fldChar w:fldCharType="separate"/>
-          </w:r>
-          <w:r>
-            <w:rPr>
-              <w:b/>
-            </w:rPr>
-            <w:t>22</w:t>
-          </w:r>
-          <w:r>
-            <w:fldChar w:fldCharType="end"/>
-          </w:r>
-        </w:p>
-        <w:p>
-          <w:pPr>
-            <w:widowControl w:val="0"/>
-            <w:tabs>
-              <w:tab w:val="right" w:pos="9025"/>
-            </w:tabs>
-            <w:spacing w:before="60" w:line="240" w:lineRule="auto"/>
-            <w:rPr>
-              <w:b/>
-              <w:color w:val="000000"/>
-            </w:rPr>
-          </w:pPr>
-          <w:hyperlink w:anchor="_34h2t9jm75lu">
-            <w:r>
-              <w:rPr>
-                <w:b/>
-                <w:color w:val="000000"/>
-              </w:rPr>
-              <w:t>8. Weak Session ID</w:t>
-            </w:r>
-            <w:r>
-              <w:rPr>
-                <w:b/>
-                <w:color w:val="000000"/>
-              </w:rPr>
-              <w:tab/>
-            </w:r>
-          </w:hyperlink>
-          <w:r>
-            <w:fldChar w:fldCharType="begin"/>
-          </w:r>
-          <w:r>
-            <w:instrText xml:space="preserve"> PAGEREF _34h2t9jm75lu \h </w:instrText>
-          </w:r>
-          <w:r>
-            <w:fldChar w:fldCharType="separate"/>
-          </w:r>
-          <w:r>
-            <w:rPr>
-              <w:b/>
-            </w:rPr>
-            <w:t>24</w:t>
-          </w:r>
-          <w:r>
-            <w:fldChar w:fldCharType="end"/>
-          </w:r>
-        </w:p>
-        <w:p>
-          <w:pPr>
-            <w:widowControl w:val="0"/>
-            <w:tabs>
-              <w:tab w:val="right" w:pos="9025"/>
-            </w:tabs>
-            <w:spacing w:before="60" w:line="240" w:lineRule="auto"/>
-            <w:rPr>
-              <w:b/>
-              <w:color w:val="000000"/>
-            </w:rPr>
-          </w:pPr>
-          <w:hyperlink w:anchor="_uhf2p0xh4o5l">
-            <w:r>
-              <w:rPr>
-                <w:b/>
-                <w:color w:val="000000"/>
-              </w:rPr>
-              <w:t>9. JavaScript</w:t>
-            </w:r>
-            <w:r>
-              <w:rPr>
-                <w:b/>
-                <w:color w:val="000000"/>
-              </w:rPr>
-              <w:tab/>
-            </w:r>
-          </w:hyperlink>
-          <w:r>
-            <w:fldChar w:fldCharType="begin"/>
-          </w:r>
-          <w:r>
-            <w:instrText xml:space="preserve"> PAGEREF _uhf2p0xh4o5l \h </w:instrText>
-          </w:r>
-          <w:r>
-            <w:fldChar w:fldCharType="separate"/>
-          </w:r>
-          <w:r>
-            <w:rPr>
-              <w:b/>
-            </w:rPr>
-            <w:t>25</w:t>
-          </w:r>
-          <w:r>
-            <w:fldChar w:fldCharType="end"/>
-          </w:r>
-        </w:p>
-        <w:p>
-          <w:pPr>
-            <w:widowControl w:val="0"/>
-            <w:tabs>
-              <w:tab w:val="right" w:pos="9025"/>
-            </w:tabs>
-            <w:spacing w:before="60" w:line="240" w:lineRule="auto"/>
-            <w:rPr>
-              <w:b/>
-              <w:color w:val="000000"/>
-            </w:rPr>
-          </w:pPr>
-          <w:hyperlink w:anchor="_1jtfvf4t8hoq">
-            <w:r>
-              <w:rPr>
-                <w:b/>
-                <w:color w:val="000000"/>
-              </w:rPr>
-              <w:t>10. CSP Bypass (nie zrobione)</w:t>
-            </w:r>
-            <w:r>
-              <w:rPr>
-                <w:b/>
-                <w:color w:val="000000"/>
-              </w:rPr>
-              <w:tab/>
-            </w:r>
-          </w:hyperlink>
-          <w:r>
-            <w:fldChar w:fldCharType="begin"/>
-          </w:r>
-          <w:r>
-            <w:instrText xml:space="preserve"> PAGEREF _1jtfvf4t8hoq \h </w:instrText>
-          </w:r>
-          <w:r>
-            <w:fldChar w:fldCharType="separate"/>
-          </w:r>
-          <w:r>
-            <w:rPr>
-              <w:b/>
-            </w:rPr>
-            <w:t>29</w:t>
-          </w:r>
-          <w:r>
-            <w:fldChar w:fldCharType="end"/>
+            <w:t>No table of contents entries found.</w:t>
           </w:r>
           <w:r>
             <w:fldChar w:fldCharType="end"/>
@@ -1102,8 +658,844 @@
       </w:sdtContent>
     </w:sdt>
     <w:p>
+      <w:pPr>
+        <w:pStyle w:val="Heading2"/>
+        <w:rPr>
+          <w:lang w:val="en-US"/>
+        </w:rPr>
+      </w:pPr>
       <w:bookmarkStart w:id="1" w:name="_4b2qofp2utew" w:colFirst="0" w:colLast="0"/>
       <w:bookmarkEnd w:id="1"/>
+      <w:r>
+        <w:rPr>
+          <w:lang w:val="en-US"/>
+        </w:rPr>
+        <w:br w:type="page"/>
+      </w:r>
+    </w:p>
+    <w:p>
+      <w:pPr>
+        <w:pStyle w:val="Heading2"/>
+      </w:pPr>
+      <w:r>
+        <w:lastRenderedPageBreak/>
+        <w:t xml:space="preserve">1. Brute </w:t>
+      </w:r>
+      <w:proofErr w:type="spellStart"/>
+      <w:r>
+        <w:t>force</w:t>
+      </w:r>
+      <w:proofErr w:type="spellEnd"/>
+      <w:r>
+        <w:t xml:space="preserve"> </w:t>
+      </w:r>
+    </w:p>
+    <w:p>
+      <w:pPr>
+        <w:rPr>
+          <w:b/>
+          <w:sz w:val="24"/>
+          <w:szCs w:val="24"/>
+        </w:rPr>
+      </w:pPr>
+    </w:p>
+    <w:p>
+      <w:pPr>
+        <w:ind w:firstLine="720"/>
+      </w:pPr>
+      <w:r>
+        <w:t xml:space="preserve">Atak </w:t>
+      </w:r>
+      <w:proofErr w:type="spellStart"/>
+      <w:r>
+        <w:t>brute</w:t>
+      </w:r>
+      <w:proofErr w:type="spellEnd"/>
+      <w:r>
+        <w:t xml:space="preserve"> to metoda prób i błędów, która polega na wypróbowaniu wszystkich możliwych kombinacji, aby znaleźć właściwe dane, takie jak hasło czy klucz szyfrujący. Jest to jedna z najstarszych i najprostszych technik ataków na bezpieczeństwo, która jest nadal stosowana przez atakujących w celu przełamania zabezpieczeń.</w:t>
+      </w:r>
+    </w:p>
+    <w:p>
+      <w:pPr>
+        <w:ind w:firstLine="720"/>
+      </w:pPr>
+      <w:r>
+        <w:t xml:space="preserve">Podstawową ideą ataku </w:t>
+      </w:r>
+      <w:proofErr w:type="spellStart"/>
+      <w:r>
+        <w:t>brute</w:t>
+      </w:r>
+      <w:proofErr w:type="spellEnd"/>
+      <w:r>
+        <w:t xml:space="preserve"> </w:t>
+      </w:r>
+      <w:proofErr w:type="spellStart"/>
+      <w:r>
+        <w:t>force</w:t>
+      </w:r>
+      <w:proofErr w:type="spellEnd"/>
+      <w:r>
+        <w:t xml:space="preserve"> jest powtarzające się wypróbowanie wszystkich możliwych kombinacji, aż do znalezienia właściwego rozwiązania. W przypadku ataku na hasło, atakujący próbuje wszystkich możliwych kombinacji znaków (liter, cyfr, znaków specjalnych) w celu odgadnięcia hasła dostępu do konta.</w:t>
+      </w:r>
+    </w:p>
+    <w:p>
+      <w:pPr>
+        <w:rPr>
+          <w:sz w:val="24"/>
+          <w:szCs w:val="24"/>
+        </w:rPr>
+      </w:pPr>
+    </w:p>
+    <w:p>
+      <w:pPr>
+        <w:rPr>
+          <w:sz w:val="24"/>
+          <w:szCs w:val="24"/>
+        </w:rPr>
+      </w:pPr>
+      <w:r>
+        <w:rPr>
+          <w:noProof/>
+          <w:sz w:val="24"/>
+          <w:szCs w:val="24"/>
+        </w:rPr>
+        <w:drawing>
+          <wp:inline distT="114300" distB="114300" distL="114300" distR="114300" wp14:anchorId="634BD106" wp14:editId="6E9EAC58">
+            <wp:extent cx="5731200" cy="1917700"/>
+            <wp:effectExtent l="0" t="0" r="0" b="0"/>
+            <wp:docPr id="37" name="image22.png"/>
+            <wp:cNvGraphicFramePr/>
+            <a:graphic xmlns:a="http://schemas.openxmlformats.org/drawingml/2006/main">
+              <a:graphicData uri="http://schemas.openxmlformats.org/drawingml/2006/picture">
+                <pic:pic xmlns:pic="http://schemas.openxmlformats.org/drawingml/2006/picture">
+                  <pic:nvPicPr>
+                    <pic:cNvPr id="0" name="image22.png"/>
+                    <pic:cNvPicPr preferRelativeResize="0"/>
+                  </pic:nvPicPr>
+                  <pic:blipFill>
+                    <a:blip r:embed="rId7"/>
+                    <a:srcRect/>
+                    <a:stretch>
+                      <a:fillRect/>
+                    </a:stretch>
+                  </pic:blipFill>
+                  <pic:spPr>
+                    <a:xfrm>
+                      <a:off x="0" y="0"/>
+                      <a:ext cx="5731200" cy="1917700"/>
+                    </a:xfrm>
+                    <a:prstGeom prst="rect">
+                      <a:avLst/>
+                    </a:prstGeom>
+                    <a:ln/>
+                  </pic:spPr>
+                </pic:pic>
+              </a:graphicData>
+            </a:graphic>
+          </wp:inline>
+        </w:drawing>
+      </w:r>
+    </w:p>
+    <w:p>
+      <w:pPr>
+        <w:rPr>
+          <w:sz w:val="24"/>
+          <w:szCs w:val="24"/>
+        </w:rPr>
+      </w:pPr>
+    </w:p>
+    <w:p>
+      <w:pPr>
+        <w:rPr>
+          <w:sz w:val="24"/>
+          <w:szCs w:val="24"/>
+        </w:rPr>
+      </w:pPr>
+    </w:p>
+    <w:p>
+      <w:pPr>
+        <w:rPr>
+          <w:sz w:val="24"/>
+          <w:szCs w:val="24"/>
+        </w:rPr>
+      </w:pPr>
+    </w:p>
+    <w:p>
+      <w:pPr>
+        <w:rPr>
+          <w:sz w:val="24"/>
+          <w:szCs w:val="24"/>
+        </w:rPr>
+      </w:pPr>
+      <w:r>
+        <w:rPr>
+          <w:sz w:val="24"/>
+          <w:szCs w:val="24"/>
+        </w:rPr>
+        <w:t xml:space="preserve">W celu realizacji tego testu trzeba było obniżyć poziom zabezpieczeń strony, na poziom </w:t>
+      </w:r>
+      <w:proofErr w:type="spellStart"/>
+      <w:r>
+        <w:rPr>
+          <w:sz w:val="24"/>
+          <w:szCs w:val="24"/>
+        </w:rPr>
+        <w:t>low</w:t>
+      </w:r>
+      <w:proofErr w:type="spellEnd"/>
+    </w:p>
+    <w:p>
+      <w:pPr>
+        <w:rPr>
+          <w:sz w:val="24"/>
+          <w:szCs w:val="24"/>
+        </w:rPr>
+      </w:pPr>
+      <w:r>
+        <w:rPr>
+          <w:noProof/>
+          <w:sz w:val="24"/>
+          <w:szCs w:val="24"/>
+        </w:rPr>
+        <w:drawing>
+          <wp:inline distT="114300" distB="114300" distL="114300" distR="114300" wp14:anchorId="58468BA7" wp14:editId="25685DDC">
+            <wp:extent cx="5567363" cy="3285334"/>
+            <wp:effectExtent l="0" t="0" r="0" b="0"/>
+            <wp:docPr id="16" name="image6.png"/>
+            <wp:cNvGraphicFramePr/>
+            <a:graphic xmlns:a="http://schemas.openxmlformats.org/drawingml/2006/main">
+              <a:graphicData uri="http://schemas.openxmlformats.org/drawingml/2006/picture">
+                <pic:pic xmlns:pic="http://schemas.openxmlformats.org/drawingml/2006/picture">
+                  <pic:nvPicPr>
+                    <pic:cNvPr id="0" name="image6.png"/>
+                    <pic:cNvPicPr preferRelativeResize="0"/>
+                  </pic:nvPicPr>
+                  <pic:blipFill>
+                    <a:blip r:embed="rId8"/>
+                    <a:srcRect l="32890" t="19960" r="20099" b="26634"/>
+                    <a:stretch>
+                      <a:fillRect/>
+                    </a:stretch>
+                  </pic:blipFill>
+                  <pic:spPr>
+                    <a:xfrm>
+                      <a:off x="0" y="0"/>
+                      <a:ext cx="5567363" cy="3285334"/>
+                    </a:xfrm>
+                    <a:prstGeom prst="rect">
+                      <a:avLst/>
+                    </a:prstGeom>
+                    <a:ln/>
+                  </pic:spPr>
+                </pic:pic>
+              </a:graphicData>
+            </a:graphic>
+          </wp:inline>
+        </w:drawing>
+      </w:r>
+    </w:p>
+    <w:p>
+      <w:pPr>
+        <w:jc w:val="center"/>
+        <w:rPr>
+          <w:sz w:val="24"/>
+          <w:szCs w:val="24"/>
+        </w:rPr>
+      </w:pPr>
+      <w:r>
+        <w:rPr>
+          <w:i/>
+        </w:rPr>
+        <w:t>Rys. Zmiana poziomu zabezpieczeń aplikacji DVWA</w:t>
+      </w:r>
+    </w:p>
+    <w:p>
+      <w:pPr>
+        <w:rPr>
+          <w:b/>
+          <w:sz w:val="24"/>
+          <w:szCs w:val="24"/>
+        </w:rPr>
+      </w:pPr>
+    </w:p>
+    <w:p>
+      <w:r>
+        <w:lastRenderedPageBreak/>
+        <w:t xml:space="preserve">Test realizuję w zakładce </w:t>
+      </w:r>
+      <w:proofErr w:type="spellStart"/>
+      <w:r>
+        <w:t>Vulnerability</w:t>
+      </w:r>
+      <w:proofErr w:type="spellEnd"/>
+      <w:r>
+        <w:t>: Brute Force</w:t>
+      </w:r>
+    </w:p>
+    <w:p>
+      <w:r>
+        <w:t>zaczynam od podania dowolnych danych dostępowych w formularzu w celu wysłania wypełnionego zapytania</w:t>
+      </w:r>
+    </w:p>
+    <w:p>
+      <w:r>
+        <w:rPr>
+          <w:noProof/>
+        </w:rPr>
+        <w:drawing>
+          <wp:inline distT="114300" distB="114300" distL="114300" distR="114300" wp14:anchorId="2FE592BF" wp14:editId="153B6A5A">
+            <wp:extent cx="5719763" cy="2880605"/>
+            <wp:effectExtent l="0" t="0" r="0" b="0"/>
+            <wp:docPr id="27" name="image13.png"/>
+            <wp:cNvGraphicFramePr/>
+            <a:graphic xmlns:a="http://schemas.openxmlformats.org/drawingml/2006/main">
+              <a:graphicData uri="http://schemas.openxmlformats.org/drawingml/2006/picture">
+                <pic:pic xmlns:pic="http://schemas.openxmlformats.org/drawingml/2006/picture">
+                  <pic:nvPicPr>
+                    <pic:cNvPr id="0" name="image13.png"/>
+                    <pic:cNvPicPr preferRelativeResize="0"/>
+                  </pic:nvPicPr>
+                  <pic:blipFill>
+                    <a:blip r:embed="rId9"/>
+                    <a:srcRect l="32890" t="24582" r="21262" b="19572"/>
+                    <a:stretch>
+                      <a:fillRect/>
+                    </a:stretch>
+                  </pic:blipFill>
+                  <pic:spPr>
+                    <a:xfrm>
+                      <a:off x="0" y="0"/>
+                      <a:ext cx="5719763" cy="2880605"/>
+                    </a:xfrm>
+                    <a:prstGeom prst="rect">
+                      <a:avLst/>
+                    </a:prstGeom>
+                    <a:ln/>
+                  </pic:spPr>
+                </pic:pic>
+              </a:graphicData>
+            </a:graphic>
+          </wp:inline>
+        </w:drawing>
+      </w:r>
+    </w:p>
+    <w:p>
+      <w:pPr>
+        <w:jc w:val="center"/>
+        <w:rPr>
+          <w:i/>
+        </w:rPr>
+      </w:pPr>
+      <w:r>
+        <w:rPr>
+          <w:i/>
+        </w:rPr>
+        <w:t>Rys. Formularz logowania</w:t>
+      </w:r>
+    </w:p>
+    <w:p>
+      <w:pPr>
+        <w:jc w:val="center"/>
+        <w:rPr>
+          <w:i/>
+        </w:rPr>
+      </w:pPr>
+    </w:p>
+    <w:p>
+      <w:r>
+        <w:t xml:space="preserve">Po włączeniu </w:t>
+      </w:r>
+      <w:proofErr w:type="spellStart"/>
+      <w:r>
+        <w:t>interceptora</w:t>
+      </w:r>
+      <w:proofErr w:type="spellEnd"/>
+      <w:r>
+        <w:t xml:space="preserve"> w </w:t>
+      </w:r>
+      <w:proofErr w:type="spellStart"/>
+      <w:r>
+        <w:t>Burp</w:t>
+      </w:r>
+      <w:proofErr w:type="spellEnd"/>
+      <w:r>
+        <w:t xml:space="preserve"> Suite wszelkie żądania wysyłane z naszej przeglądarki będą zatrzymywane przez serwer </w:t>
+      </w:r>
+      <w:proofErr w:type="spellStart"/>
+      <w:r>
+        <w:t>proxy</w:t>
+      </w:r>
+      <w:proofErr w:type="spellEnd"/>
+      <w:r>
+        <w:t>. Następnie możemy sprawdzić, zmodyfikować, porzucić lub przekazać dalej żądanie.</w:t>
+      </w:r>
+    </w:p>
+    <w:p>
+      <w:r>
+        <w:rPr>
+          <w:noProof/>
+        </w:rPr>
+        <w:drawing>
+          <wp:inline distT="114300" distB="114300" distL="114300" distR="114300" wp14:anchorId="236BC4AE" wp14:editId="786513B6">
+            <wp:extent cx="5731200" cy="2489200"/>
+            <wp:effectExtent l="0" t="0" r="0" b="0"/>
+            <wp:docPr id="35" name="image26.png"/>
+            <wp:cNvGraphicFramePr/>
+            <a:graphic xmlns:a="http://schemas.openxmlformats.org/drawingml/2006/main">
+              <a:graphicData uri="http://schemas.openxmlformats.org/drawingml/2006/picture">
+                <pic:pic xmlns:pic="http://schemas.openxmlformats.org/drawingml/2006/picture">
+                  <pic:nvPicPr>
+                    <pic:cNvPr id="0" name="image26.png"/>
+                    <pic:cNvPicPr preferRelativeResize="0"/>
+                  </pic:nvPicPr>
+                  <pic:blipFill>
+                    <a:blip r:embed="rId10"/>
+                    <a:srcRect r="28239"/>
+                    <a:stretch>
+                      <a:fillRect/>
+                    </a:stretch>
+                  </pic:blipFill>
+                  <pic:spPr>
+                    <a:xfrm>
+                      <a:off x="0" y="0"/>
+                      <a:ext cx="5731200" cy="2489200"/>
+                    </a:xfrm>
+                    <a:prstGeom prst="rect">
+                      <a:avLst/>
+                    </a:prstGeom>
+                    <a:ln/>
+                  </pic:spPr>
+                </pic:pic>
+              </a:graphicData>
+            </a:graphic>
+          </wp:inline>
+        </w:drawing>
+      </w:r>
+    </w:p>
+    <w:p>
+      <w:pPr>
+        <w:jc w:val="center"/>
+      </w:pPr>
+      <w:r>
+        <w:rPr>
+          <w:i/>
+        </w:rPr>
+        <w:t>Rys. Przechwycone zapytanie przy próbie logowania</w:t>
+      </w:r>
+    </w:p>
+    <w:p/>
+    <w:p>
+      <w:r>
+        <w:t>Zapytanie zostało przechwycone w celu poznania jego budowy oraz uzyskania identyfikatora pliku cookie, który będzie potrzebny używając narzędzia Hydra.</w:t>
+      </w:r>
+    </w:p>
+    <w:p/>
+    <w:p>
+      <w:r>
+        <w:t xml:space="preserve">Hydra to narzędzie do </w:t>
+      </w:r>
+      <w:proofErr w:type="spellStart"/>
+      <w:r>
+        <w:t>brute-forcingu</w:t>
+      </w:r>
+      <w:proofErr w:type="spellEnd"/>
+      <w:r>
+        <w:t>, które pomaga testerom penetracyjnym i etycznym hakerom łamać hasła do usług sieciowych.</w:t>
+      </w:r>
+    </w:p>
+    <w:p/>
+    <w:p>
+      <w:r>
+        <w:t>Hydra może przeprowadzać szybkie ataki słownikowe na ponad 50 protokołów. Obejmuje to telnet, FTP, HTTP, HTTPS, SMB, bazy danych i kilka innych usług.</w:t>
+      </w:r>
+    </w:p>
+    <w:p/>
+    <w:p>
+      <w:r>
+        <w:t>Z wykorzystaniem tego narzędzia zostanie wykonany atak słownikowy w celu uzyskania informacji na temat istniejących w aplikacji użytkowników i ich haseł.</w:t>
+      </w:r>
+    </w:p>
+    <w:p/>
+    <w:p>
+      <w:pPr>
+        <w:rPr>
+          <w:rFonts w:ascii="Georgia" w:eastAsia="Georgia" w:hAnsi="Georgia" w:cs="Georgia"/>
+          <w:color w:val="242424"/>
+          <w:sz w:val="30"/>
+          <w:szCs w:val="30"/>
+          <w:highlight w:val="white"/>
+        </w:rPr>
+      </w:pPr>
+      <w:r>
+        <w:t xml:space="preserve">W </w:t>
+      </w:r>
+      <w:proofErr w:type="spellStart"/>
+      <w:r>
+        <w:t>polecenieniu</w:t>
+      </w:r>
+      <w:proofErr w:type="spellEnd"/>
+      <w:r>
+        <w:t xml:space="preserve"> używamy pliku cookie, ponieważ jeśli nie jesteśmy uwierzytelnieni podczas próby logowania, zostaniemy przekierowani na domyślną stronę logowania.</w:t>
+      </w:r>
+    </w:p>
+    <w:p/>
+    <w:p>
+      <w:r>
+        <w:t xml:space="preserve">Jako parametr polecenia podaję najpierw po fladze -L listę przykładowych loginów w pliku “unix_users.txt”, a następnie po fladze -P podaję listę przykładowych haseł znajdujących się w pliku “common_passwords_win.txt”. </w:t>
+      </w:r>
+    </w:p>
+    <w:p>
+      <w:r>
+        <w:rPr>
+          <w:noProof/>
+        </w:rPr>
+        <w:drawing>
+          <wp:inline distT="114300" distB="114300" distL="114300" distR="114300" wp14:anchorId="58B2186A" wp14:editId="435F788B">
+            <wp:extent cx="3004759" cy="4738688"/>
+            <wp:effectExtent l="0" t="0" r="0" b="0"/>
+            <wp:docPr id="13" name="image4.png"/>
+            <wp:cNvGraphicFramePr/>
+            <a:graphic xmlns:a="http://schemas.openxmlformats.org/drawingml/2006/main">
+              <a:graphicData uri="http://schemas.openxmlformats.org/drawingml/2006/picture">
+                <pic:pic xmlns:pic="http://schemas.openxmlformats.org/drawingml/2006/picture">
+                  <pic:nvPicPr>
+                    <pic:cNvPr id="0" name="image4.png"/>
+                    <pic:cNvPicPr preferRelativeResize="0"/>
+                  </pic:nvPicPr>
+                  <pic:blipFill>
+                    <a:blip r:embed="rId11"/>
+                    <a:srcRect/>
+                    <a:stretch>
+                      <a:fillRect/>
+                    </a:stretch>
+                  </pic:blipFill>
+                  <pic:spPr>
+                    <a:xfrm>
+                      <a:off x="0" y="0"/>
+                      <a:ext cx="3004759" cy="4738688"/>
+                    </a:xfrm>
+                    <a:prstGeom prst="rect">
+                      <a:avLst/>
+                    </a:prstGeom>
+                    <a:ln/>
+                  </pic:spPr>
+                </pic:pic>
+              </a:graphicData>
+            </a:graphic>
+          </wp:inline>
+        </w:drawing>
+      </w:r>
+    </w:p>
+    <w:p>
+      <w:pPr>
+        <w:jc w:val="center"/>
+        <w:rPr>
+          <w:i/>
+        </w:rPr>
+      </w:pPr>
+      <w:r>
+        <w:rPr>
+          <w:i/>
+        </w:rPr>
+        <w:t>Rys. Fragment listy przykładowych nazw użytkowników użytej do ataku słownikowego</w:t>
+      </w:r>
+    </w:p>
+    <w:p/>
+    <w:p>
+      <w:r>
+        <w:rPr>
+          <w:noProof/>
+        </w:rPr>
+        <w:lastRenderedPageBreak/>
+        <w:drawing>
+          <wp:inline distT="114300" distB="114300" distL="114300" distR="114300" wp14:anchorId="40A044C3" wp14:editId="5F7AC5A1">
+            <wp:extent cx="3184384" cy="4691063"/>
+            <wp:effectExtent l="0" t="0" r="0" b="0"/>
+            <wp:docPr id="43" name="image30.png"/>
+            <wp:cNvGraphicFramePr/>
+            <a:graphic xmlns:a="http://schemas.openxmlformats.org/drawingml/2006/main">
+              <a:graphicData uri="http://schemas.openxmlformats.org/drawingml/2006/picture">
+                <pic:pic xmlns:pic="http://schemas.openxmlformats.org/drawingml/2006/picture">
+                  <pic:nvPicPr>
+                    <pic:cNvPr id="0" name="image30.png"/>
+                    <pic:cNvPicPr preferRelativeResize="0"/>
+                  </pic:nvPicPr>
+                  <pic:blipFill>
+                    <a:blip r:embed="rId12"/>
+                    <a:srcRect/>
+                    <a:stretch>
+                      <a:fillRect/>
+                    </a:stretch>
+                  </pic:blipFill>
+                  <pic:spPr>
+                    <a:xfrm>
+                      <a:off x="0" y="0"/>
+                      <a:ext cx="3184384" cy="4691063"/>
+                    </a:xfrm>
+                    <a:prstGeom prst="rect">
+                      <a:avLst/>
+                    </a:prstGeom>
+                    <a:ln/>
+                  </pic:spPr>
+                </pic:pic>
+              </a:graphicData>
+            </a:graphic>
+          </wp:inline>
+        </w:drawing>
+      </w:r>
+    </w:p>
+    <w:p>
+      <w:pPr>
+        <w:jc w:val="center"/>
+        <w:rPr>
+          <w:i/>
+        </w:rPr>
+      </w:pPr>
+      <w:r>
+        <w:rPr>
+          <w:i/>
+        </w:rPr>
+        <w:t>Rys. Fragment listy przykładowych haseł użytej do ataku słownikowego</w:t>
+      </w:r>
+    </w:p>
+    <w:p/>
+    <w:p>
+      <w:r>
+        <w:t>Komunikat o niepowodzeniu to odpowiedź, którą otrzymujemy z formularza logowania po przesłaniu nieprawidłowego loginu. Jest to po prostu ciąg znaków, który Hydra przeszukuje w odpowiedzi HTML, aby sprawdzić, czy logowanie się powiodło, czy nie. Na przykład komunikat, który otrzymujemy na czerwono pod formularzem logowania po złej próbie logowania, brzmi: “</w:t>
+      </w:r>
+      <w:proofErr w:type="spellStart"/>
+      <w:r>
+        <w:t>Username</w:t>
+      </w:r>
+      <w:proofErr w:type="spellEnd"/>
+      <w:r>
+        <w:t xml:space="preserve"> and/</w:t>
+      </w:r>
+      <w:proofErr w:type="spellStart"/>
+      <w:r>
+        <w:t>or</w:t>
+      </w:r>
+      <w:proofErr w:type="spellEnd"/>
+      <w:r>
+        <w:t xml:space="preserve"> </w:t>
+      </w:r>
+      <w:proofErr w:type="spellStart"/>
+      <w:r>
+        <w:t>password</w:t>
+      </w:r>
+      <w:proofErr w:type="spellEnd"/>
+      <w:r>
+        <w:t xml:space="preserve"> </w:t>
+      </w:r>
+      <w:proofErr w:type="spellStart"/>
+      <w:r>
+        <w:t>incorrect</w:t>
+      </w:r>
+      <w:proofErr w:type="spellEnd"/>
+      <w:r>
+        <w:t>.”.</w:t>
+      </w:r>
+    </w:p>
+    <w:p/>
+    <w:p>
+      <w:pPr>
+        <w:rPr>
+          <w:rFonts w:ascii="Georgia" w:eastAsia="Georgia" w:hAnsi="Georgia" w:cs="Georgia"/>
+          <w:color w:val="242424"/>
+          <w:sz w:val="30"/>
+          <w:szCs w:val="30"/>
+        </w:rPr>
+      </w:pPr>
+      <w:r>
+        <w:t>Polecenie realizujące te zadanie wygląda następująco:</w:t>
+      </w:r>
+    </w:p>
+    <w:p>
+      <w:pPr>
+        <w:rPr>
+          <w:color w:val="DBDEE1"/>
+          <w:sz w:val="24"/>
+          <w:szCs w:val="24"/>
+        </w:rPr>
+      </w:pPr>
+    </w:p>
+    <w:tbl>
+      <w:tblPr>
+        <w:tblStyle w:val="a"/>
+        <w:tblW w:w="9029" w:type="dxa"/>
+        <w:tblBorders>
+          <w:top w:val="single" w:sz="8" w:space="0" w:color="000000"/>
+          <w:left w:val="single" w:sz="8" w:space="0" w:color="000000"/>
+          <w:bottom w:val="single" w:sz="8" w:space="0" w:color="000000"/>
+          <w:right w:val="single" w:sz="8" w:space="0" w:color="000000"/>
+          <w:insideH w:val="single" w:sz="8" w:space="0" w:color="000000"/>
+          <w:insideV w:val="single" w:sz="8" w:space="0" w:color="000000"/>
+        </w:tblBorders>
+        <w:tblLayout w:type="fixed"/>
+        <w:tblLook w:val="0600" w:firstRow="0" w:lastRow="0" w:firstColumn="0" w:lastColumn="0" w:noHBand="1" w:noVBand="1"/>
+      </w:tblPr>
+      <w:tblGrid>
+        <w:gridCol w:w="9029"/>
+      </w:tblGrid>
+      <w:tr>
+        <w:tc>
+          <w:tcPr>
+            <w:tcW w:w="9029" w:type="dxa"/>
+            <w:shd w:val="clear" w:color="auto" w:fill="auto"/>
+            <w:tcMar>
+              <w:top w:w="100" w:type="dxa"/>
+              <w:left w:w="100" w:type="dxa"/>
+              <w:bottom w:w="100" w:type="dxa"/>
+              <w:right w:w="100" w:type="dxa"/>
+            </w:tcMar>
+          </w:tcPr>
+          <w:p>
+            <w:pPr>
+              <w:rPr>
+                <w:sz w:val="24"/>
+                <w:szCs w:val="24"/>
+                <w:lang w:val="en-US"/>
+              </w:rPr>
+            </w:pPr>
+            <w:r>
+              <w:rPr>
+                <w:sz w:val="24"/>
+                <w:szCs w:val="24"/>
+                <w:lang w:val="en-US"/>
+              </w:rPr>
+              <w:t>hydra 10.10.188.11 -L unix_users.txt -P common_passwords_win.txt http-get-form "/vulnerabilities/brute</w:t>
+            </w:r>
+            <w:proofErr w:type="gramStart"/>
+            <w:r>
+              <w:rPr>
+                <w:sz w:val="24"/>
+                <w:szCs w:val="24"/>
+                <w:lang w:val="en-US"/>
+              </w:rPr>
+              <w:t>/:username</w:t>
+            </w:r>
+            <w:proofErr w:type="gramEnd"/>
+            <w:r>
+              <w:rPr>
+                <w:sz w:val="24"/>
+                <w:szCs w:val="24"/>
+                <w:lang w:val="en-US"/>
+              </w:rPr>
+              <w:t>=^USER^&amp;password=^PASS^&amp;Login=Login:H=Cookie: PHPSESSID=t4qpgm9n1io1m61jl2oobtlja5; security=</w:t>
+            </w:r>
+            <w:proofErr w:type="spellStart"/>
+            <w:r>
+              <w:rPr>
+                <w:sz w:val="24"/>
+                <w:szCs w:val="24"/>
+                <w:lang w:val="en-US"/>
+              </w:rPr>
+              <w:t>low:F</w:t>
+            </w:r>
+            <w:proofErr w:type="spellEnd"/>
+            <w:r>
+              <w:rPr>
+                <w:sz w:val="24"/>
+                <w:szCs w:val="24"/>
+                <w:lang w:val="en-US"/>
+              </w:rPr>
+              <w:t>=Username and/or password incorrect." -I</w:t>
+            </w:r>
+          </w:p>
+        </w:tc>
+      </w:tr>
+    </w:tbl>
+    <w:p>
+      <w:pPr>
+        <w:rPr>
+          <w:color w:val="DBDEE1"/>
+          <w:sz w:val="24"/>
+          <w:szCs w:val="24"/>
+          <w:lang w:val="en-US"/>
+        </w:rPr>
+      </w:pPr>
+    </w:p>
+    <w:p>
+      <w:pPr>
+        <w:rPr>
+          <w:lang w:val="en-US"/>
+        </w:rPr>
+      </w:pPr>
+    </w:p>
+    <w:p>
+      <w:r>
+        <w:t>Po wypróbowaniu wszystkich możliwość Hydra zwróciła następujące wyniki:</w:t>
+      </w:r>
+    </w:p>
+    <w:p/>
+    <w:p>
+      <w:r>
+        <w:rPr>
+          <w:noProof/>
+        </w:rPr>
+        <w:lastRenderedPageBreak/>
+        <w:drawing>
+          <wp:inline distT="114300" distB="114300" distL="114300" distR="114300" wp14:anchorId="03FC94B3" wp14:editId="0BE13706">
+            <wp:extent cx="5731200" cy="1866900"/>
+            <wp:effectExtent l="0" t="0" r="0" b="0"/>
+            <wp:docPr id="20" name="image5.png"/>
+            <wp:cNvGraphicFramePr/>
+            <a:graphic xmlns:a="http://schemas.openxmlformats.org/drawingml/2006/main">
+              <a:graphicData uri="http://schemas.openxmlformats.org/drawingml/2006/picture">
+                <pic:pic xmlns:pic="http://schemas.openxmlformats.org/drawingml/2006/picture">
+                  <pic:nvPicPr>
+                    <pic:cNvPr id="0" name="image5.png"/>
+                    <pic:cNvPicPr preferRelativeResize="0"/>
+                  </pic:nvPicPr>
+                  <pic:blipFill>
+                    <a:blip r:embed="rId13"/>
+                    <a:srcRect/>
+                    <a:stretch>
+                      <a:fillRect/>
+                    </a:stretch>
+                  </pic:blipFill>
+                  <pic:spPr>
+                    <a:xfrm>
+                      <a:off x="0" y="0"/>
+                      <a:ext cx="5731200" cy="1866900"/>
+                    </a:xfrm>
+                    <a:prstGeom prst="rect">
+                      <a:avLst/>
+                    </a:prstGeom>
+                    <a:ln/>
+                  </pic:spPr>
+                </pic:pic>
+              </a:graphicData>
+            </a:graphic>
+          </wp:inline>
+        </w:drawing>
+      </w:r>
+    </w:p>
+    <w:p>
+      <w:pPr>
+        <w:jc w:val="center"/>
+      </w:pPr>
+      <w:r>
+        <w:rPr>
+          <w:i/>
+        </w:rPr>
+        <w:t>Rys. Uzyskane wyniki z wykorzystaniem narzędzia Hydra</w:t>
+      </w:r>
+    </w:p>
+    <w:p/>
+    <w:p>
+      <w:r>
+        <w:t>Udało się ustalić dane pięciu użytkowników oraz ich hasła.</w:t>
+      </w:r>
+    </w:p>
+    <w:p/>
+    <w:p>
+      <w:pPr>
+        <w:rPr>
+          <w:lang w:val="en-US"/>
+        </w:rPr>
+      </w:pPr>
     </w:p>
     <w:sectPr>
       <w:pgSz w:w="11909" w:h="16834"/>

</xml_diff>